<commit_message>
Corrected autonumbers (FAC 2021-02).
</commit_message>
<xml_diff>
--- a/Cases/FAC_2021-02_Clause-Matrix.docx
+++ b/Cases/FAC_2021-02_Clause-Matrix.docx
@@ -5567,7 +5567,15 @@
                 <w:color w:val="000000"/>
                 <w:sz w:val="24"/>
               </w:rPr>
-              <w:t xml:space="preserve"> 52.209-13</w:t>
+              <w:t xml:space="preserve"> 52.209-1</w:t>
+            </w:r>
+            <w:r>
+              <w:rPr>
+                <w:rFonts w:eastAsia="Times New Roman"/>
+                <w:color w:val="000000"/>
+                <w:sz w:val="24"/>
+              </w:rPr>
+              <w:t>4</w:t>
             </w:r>
           </w:p>
         </w:tc>
@@ -16255,7 +16263,7 @@
     <w:lsdException w:name="Table Web 2" w:semiHidden="1" w:unhideWhenUsed="1"/>
     <w:lsdException w:name="Table Web 3" w:semiHidden="1" w:unhideWhenUsed="1"/>
     <w:lsdException w:name="Balloon Text" w:semiHidden="1" w:unhideWhenUsed="1"/>
-    <w:lsdException w:name="Table Grid" w:semiHidden="1" w:uiPriority="59" w:unhideWhenUsed="1"/>
+    <w:lsdException w:name="Table Grid" w:uiPriority="59"/>
     <w:lsdException w:name="Table Theme" w:semiHidden="1" w:unhideWhenUsed="1"/>
     <w:lsdException w:name="Placeholder Text" w:semiHidden="1"/>
     <w:lsdException w:name="No Spacing" w:uiPriority="1" w:qFormat="1"/>

</xml_diff>